<commit_message>
Criação do mapeamento da classe usuário
</commit_message>
<xml_diff>
--- a/SysApiModelo/src/Api.Application/documentação/Descrição da arquitetura.docx
+++ b/SysApiModelo/src/Api.Application/documentação/Descrição da arquitetura.docx
@@ -463,31 +463,144 @@
         </w:rPr>
         <w:t xml:space="preserve">: </w:t>
       </w:r>
+    </w:p>
+    <w:p>
+      <w:pPr>
+        <w:rPr>
+          <w:rFonts w:ascii="Open Sans" w:hAnsi="Open Sans" w:cs="Open Sans"/>
+          <w:color w:val="29303B"/>
+          <w:sz w:val="20"/>
+          <w:szCs w:val="20"/>
+          <w:shd w:val="clear" w:color="auto" w:fill="FFFFFF"/>
+        </w:rPr>
+      </w:pPr>
+      <w:r>
+        <w:rPr>
+          <w:rFonts w:ascii="Open Sans" w:hAnsi="Open Sans" w:cs="Open Sans"/>
+          <w:color w:val="29303B"/>
+          <w:sz w:val="20"/>
+          <w:szCs w:val="20"/>
+          <w:shd w:val="clear" w:color="auto" w:fill="FFFFFF"/>
+        </w:rPr>
+        <w:t>R: Service e a camada que irá validar os conteúdos e executar regras de negócio</w:t>
+      </w:r>
+    </w:p>
+    <w:p/>
+    <w:p>
+      <w:pPr>
+        <w:rPr>
+          <w:b/>
+        </w:rPr>
+      </w:pPr>
+      <w:r>
+        <w:rPr>
+          <w:b/>
+        </w:rPr>
+        <w:t xml:space="preserve">Dentro do Projeto </w:t>
+      </w:r>
+      <w:proofErr w:type="spellStart"/>
+      <w:proofErr w:type="gramStart"/>
+      <w:r>
+        <w:rPr>
+          <w:b/>
+        </w:rPr>
+        <w:t>Api.</w:t>
+      </w:r>
+      <w:proofErr w:type="gramEnd"/>
+      <w:r>
+        <w:rPr>
+          <w:b/>
+        </w:rPr>
+        <w:t>Data</w:t>
+      </w:r>
+      <w:proofErr w:type="spellEnd"/>
+      <w:r>
+        <w:rPr>
+          <w:b/>
+        </w:rPr>
+        <w:t>, vamos instalar :</w:t>
+      </w:r>
+    </w:p>
+    <w:p>
+      <w:proofErr w:type="spellStart"/>
+      <w:proofErr w:type="gramStart"/>
+      <w:r>
+        <w:t>Microsoft.</w:t>
+      </w:r>
+      <w:proofErr w:type="gramEnd"/>
+      <w:r>
+        <w:t>EntityFrameworkCore.Design</w:t>
+      </w:r>
+      <w:proofErr w:type="spellEnd"/>
+      <w:r>
+        <w:t xml:space="preserve"> – 2.2.6</w:t>
+      </w:r>
+      <w:r>
+        <w:br/>
+      </w:r>
+      <w:proofErr w:type="spellStart"/>
+      <w:r>
+        <w:t>Microsoft.EntityFrameworkCore.Tools</w:t>
+      </w:r>
+      <w:proofErr w:type="spellEnd"/>
+      <w:r>
+        <w:t xml:space="preserve"> -</w:t>
+      </w:r>
+      <w:proofErr w:type="spellStart"/>
+      <w:r>
+        <w:t>Version</w:t>
+      </w:r>
+      <w:proofErr w:type="spellEnd"/>
+      <w:r>
+        <w:t xml:space="preserve"> 2.2.6</w:t>
+      </w:r>
+      <w:r>
+        <w:br/>
+      </w:r>
+      <w:proofErr w:type="spellStart"/>
+      <w:r>
+        <w:t>Pomelo.EntityFrameworkCore.MySql</w:t>
+      </w:r>
+      <w:proofErr w:type="spellEnd"/>
+      <w:r>
+        <w:t xml:space="preserve"> -</w:t>
+      </w:r>
+      <w:proofErr w:type="spellStart"/>
+      <w:r>
+        <w:t>Version</w:t>
+      </w:r>
+      <w:proofErr w:type="spellEnd"/>
+      <w:r>
+        <w:t xml:space="preserve"> 2.2.0</w:t>
+      </w:r>
+    </w:p>
+    <w:p>
+      <w:r>
+        <w:t xml:space="preserve">Fazer a referencia do </w:t>
+      </w:r>
+      <w:proofErr w:type="spellStart"/>
+      <w:proofErr w:type="gramStart"/>
+      <w:r>
+        <w:t>api.</w:t>
+      </w:r>
+      <w:proofErr w:type="gramEnd"/>
+      <w:r>
+        <w:t>domain</w:t>
+      </w:r>
+      <w:proofErr w:type="spellEnd"/>
+      <w:r>
+        <w:t xml:space="preserve"> dentro de </w:t>
+      </w:r>
+      <w:proofErr w:type="spellStart"/>
+      <w:r>
+        <w:t>api.data</w:t>
+      </w:r>
+      <w:proofErr w:type="spellEnd"/>
+    </w:p>
+    <w:p>
       <w:bookmarkStart w:id="0" w:name="_GoBack"/>
       <w:bookmarkEnd w:id="0"/>
     </w:p>
-    <w:p>
-      <w:pPr>
-        <w:rPr>
-          <w:rFonts w:ascii="Open Sans" w:hAnsi="Open Sans" w:cs="Open Sans"/>
-          <w:color w:val="29303B"/>
-          <w:sz w:val="20"/>
-          <w:szCs w:val="20"/>
-          <w:shd w:val="clear" w:color="auto" w:fill="FFFFFF"/>
-        </w:rPr>
-      </w:pPr>
-      <w:r>
-        <w:rPr>
-          <w:rFonts w:ascii="Open Sans" w:hAnsi="Open Sans" w:cs="Open Sans"/>
-          <w:color w:val="29303B"/>
-          <w:sz w:val="20"/>
-          <w:szCs w:val="20"/>
-          <w:shd w:val="clear" w:color="auto" w:fill="FFFFFF"/>
-        </w:rPr>
-        <w:t>R: Service e a camada que irá validar os conteúdos e executar regras de negócio</w:t>
-      </w:r>
-    </w:p>
-    <w:p/>
     <w:sectPr>
       <w:pgSz w:w="11906" w:h="16838"/>
       <w:pgMar w:top="1417" w:right="1701" w:bottom="1417" w:left="1701" w:header="708" w:footer="708" w:gutter="0"/>

</xml_diff>

<commit_message>
Criação do banco de dados da aplicação
</commit_message>
<xml_diff>
--- a/SysApiModelo/src/Api.Application/documentação/Descrição da arquitetura.docx
+++ b/SysApiModelo/src/Api.Application/documentação/Descrição da arquitetura.docx
@@ -598,8 +598,55 @@
       <w:proofErr w:type="spellEnd"/>
     </w:p>
     <w:p>
+      <w:r>
+        <w:t xml:space="preserve">Adicionar a migração para criação do </w:t>
+      </w:r>
+      <w:proofErr w:type="gramStart"/>
+      <w:r>
+        <w:t>banco</w:t>
+      </w:r>
+      <w:r>
+        <w:rPr>
+          <w:u w:val="single"/>
+        </w:rPr>
+        <w:t xml:space="preserve"> </w:t>
+      </w:r>
+      <w:r>
+        <w:t>:</w:t>
+      </w:r>
+      <w:proofErr w:type="gramEnd"/>
+      <w:r>
+        <w:t xml:space="preserve"> </w:t>
+      </w:r>
+      <w:r>
+        <w:t xml:space="preserve"> </w:t>
+      </w:r>
+      <w:proofErr w:type="spellStart"/>
+      <w:r>
+        <w:t>add-migration</w:t>
+      </w:r>
+      <w:proofErr w:type="spellEnd"/>
+      <w:r>
+        <w:t xml:space="preserve"> </w:t>
+      </w:r>
+      <w:proofErr w:type="spellStart"/>
+      <w:r>
+        <w:t>primeira_migracao</w:t>
+      </w:r>
+      <w:proofErr w:type="spellEnd"/>
+      <w:r>
+        <w:br/>
+        <w:t>Criar o banco : update</w:t>
+      </w:r>
       <w:bookmarkStart w:id="0" w:name="_GoBack"/>
       <w:bookmarkEnd w:id="0"/>
+    </w:p>
+    <w:p>
+      <w:pPr>
+        <w:rPr>
+          <w:u w:val="single"/>
+        </w:rPr>
+      </w:pPr>
     </w:p>
     <w:sectPr>
       <w:pgSz w:w="11906" w:h="16838"/>

</xml_diff>

<commit_message>
Adicionado conexão com sql server
</commit_message>
<xml_diff>
--- a/SysApiModelo/src/Api.Application/documentação/Descrição da arquitetura.docx
+++ b/SysApiModelo/src/Api.Application/documentação/Descrição da arquitetura.docx
@@ -90,27 +90,7 @@
           <w:szCs w:val="20"/>
           <w:shd w:val="clear" w:color="auto" w:fill="FFFFFF"/>
         </w:rPr>
-        <w:t>R: É</w:t>
-      </w:r>
-      <w:r>
-        <w:rPr>
-          <w:rFonts w:ascii="Open Sans" w:hAnsi="Open Sans" w:cs="Open Sans"/>
-          <w:color w:val="29303B"/>
-          <w:sz w:val="20"/>
-          <w:szCs w:val="20"/>
-          <w:shd w:val="clear" w:color="auto" w:fill="FFFFFF"/>
-        </w:rPr>
-        <w:t xml:space="preserve"> o projeto da API em si, pois ela que vai receber a requisição que vem da web</w:t>
-      </w:r>
-      <w:r>
-        <w:rPr>
-          <w:rFonts w:ascii="Open Sans" w:hAnsi="Open Sans" w:cs="Open Sans"/>
-          <w:color w:val="29303B"/>
-          <w:sz w:val="20"/>
-          <w:szCs w:val="20"/>
-          <w:shd w:val="clear" w:color="auto" w:fill="FFFFFF"/>
-        </w:rPr>
-        <w:t>.</w:t>
+        <w:t>R: É o projeto da API em si, pois ela que vai receber a requisição que vem da web.</w:t>
       </w:r>
     </w:p>
     <w:p>
@@ -202,27 +182,7 @@
           <w:szCs w:val="20"/>
           <w:shd w:val="clear" w:color="auto" w:fill="FFFFFF"/>
         </w:rPr>
-        <w:t xml:space="preserve"> e para você colocar chamadas externas como outra API concentração de métodos genéricos e também utilizo para </w:t>
-      </w:r>
-      <w:r>
-        <w:rPr>
-          <w:rFonts w:ascii="Open Sans" w:hAnsi="Open Sans" w:cs="Open Sans"/>
-          <w:color w:val="29303B"/>
-          <w:sz w:val="20"/>
-          <w:szCs w:val="20"/>
-          <w:shd w:val="clear" w:color="auto" w:fill="FFFFFF"/>
-        </w:rPr>
-        <w:t>configurar</w:t>
-      </w:r>
-      <w:r>
-        <w:rPr>
-          <w:rFonts w:ascii="Open Sans" w:hAnsi="Open Sans" w:cs="Open Sans"/>
-          <w:color w:val="29303B"/>
-          <w:sz w:val="20"/>
-          <w:szCs w:val="20"/>
-          <w:shd w:val="clear" w:color="auto" w:fill="FFFFFF"/>
-        </w:rPr>
-        <w:t xml:space="preserve"> algumas coisas do projeto</w:t>
+        <w:t xml:space="preserve"> e para você colocar chamadas externas como outra API concentração de métodos genéricos e também utilizo para configurar algumas coisas do projeto</w:t>
       </w:r>
     </w:p>
     <w:p>
@@ -362,57 +322,7 @@
           <w:szCs w:val="20"/>
           <w:shd w:val="clear" w:color="auto" w:fill="FFFFFF"/>
         </w:rPr>
-        <w:t xml:space="preserve">R: Domain onde </w:t>
-      </w:r>
-      <w:r>
-        <w:rPr>
-          <w:rFonts w:ascii="Open Sans" w:hAnsi="Open Sans" w:cs="Open Sans"/>
-          <w:color w:val="29303B"/>
-          <w:sz w:val="20"/>
-          <w:szCs w:val="20"/>
-          <w:shd w:val="clear" w:color="auto" w:fill="FFFFFF"/>
-        </w:rPr>
-        <w:t>ficam</w:t>
-      </w:r>
-      <w:r>
-        <w:rPr>
-          <w:rFonts w:ascii="Open Sans" w:hAnsi="Open Sans" w:cs="Open Sans"/>
-          <w:color w:val="29303B"/>
-          <w:sz w:val="20"/>
-          <w:szCs w:val="20"/>
-          <w:shd w:val="clear" w:color="auto" w:fill="FFFFFF"/>
-        </w:rPr>
-        <w:t xml:space="preserve"> concentrado as interfaces, domínio e entidades tudo concentrado aqui para que </w:t>
-      </w:r>
-      <w:r>
-        <w:rPr>
-          <w:rFonts w:ascii="Open Sans" w:hAnsi="Open Sans" w:cs="Open Sans"/>
-          <w:color w:val="29303B"/>
-          <w:sz w:val="20"/>
-          <w:szCs w:val="20"/>
-          <w:shd w:val="clear" w:color="auto" w:fill="FFFFFF"/>
-        </w:rPr>
-        <w:t>as demais camadas</w:t>
-      </w:r>
-      <w:r>
-        <w:rPr>
-          <w:rFonts w:ascii="Open Sans" w:hAnsi="Open Sans" w:cs="Open Sans"/>
-          <w:color w:val="29303B"/>
-          <w:sz w:val="20"/>
-          <w:szCs w:val="20"/>
-          <w:shd w:val="clear" w:color="auto" w:fill="FFFFFF"/>
-        </w:rPr>
-        <w:t xml:space="preserve"> consiga fazer as injeções de dependências </w:t>
-      </w:r>
-      <w:r>
-        <w:rPr>
-          <w:rFonts w:ascii="Open Sans" w:hAnsi="Open Sans" w:cs="Open Sans"/>
-          <w:color w:val="29303B"/>
-          <w:sz w:val="20"/>
-          <w:szCs w:val="20"/>
-          <w:shd w:val="clear" w:color="auto" w:fill="FFFFFF"/>
-        </w:rPr>
-        <w:t>corretamente.</w:t>
+        <w:t>R: Domain onde ficam concentrado as interfaces, domínio e entidades tudo concentrado aqui para que as demais camadas consiga fazer as injeções de dependências corretamente.</w:t>
       </w:r>
     </w:p>
     <w:p>
@@ -636,17 +546,20 @@
       <w:proofErr w:type="spellEnd"/>
       <w:r>
         <w:br/>
-        <w:t>Criar o banco : update</w:t>
-      </w:r>
+        <w:t xml:space="preserve">Criar o banco : </w:t>
+      </w:r>
+      <w:proofErr w:type="spellStart"/>
+      <w:r>
+        <w:t>update</w:t>
+      </w:r>
+      <w:r>
+        <w:t>-database</w:t>
+      </w:r>
+      <w:proofErr w:type="spellEnd"/>
+    </w:p>
+    <w:p>
       <w:bookmarkStart w:id="0" w:name="_GoBack"/>
       <w:bookmarkEnd w:id="0"/>
-    </w:p>
-    <w:p>
-      <w:pPr>
-        <w:rPr>
-          <w:u w:val="single"/>
-        </w:rPr>
-      </w:pPr>
     </w:p>
     <w:sectPr>
       <w:pgSz w:w="11906" w:h="16838"/>

</xml_diff>